<commit_message>
git update as at 11202025
</commit_message>
<xml_diff>
--- a/Layouts/HREmployeePIF.docx
+++ b/Layouts/HREmployeePIF.docx
@@ -44,7 +44,7 @@
  
          < C I _ P h o n e N o > C I _ P h o n e N o < / C I _ P h o n e N o >   
-         < C I _ P i c t u r e > C I _ P i c t u r e < / C I _ P i c t u r e > +         < C I _ P i c t u r e   / >   
          < H R _ E m p l o y e e s _ C i t y > H R _ E m p l o y e e s _ C i t y < / H R _ E m p l o y e e s _ C i t y >   
@@ -110,7 +110,7 @@
  
          < N a m e s C a p t i o n > N a m e s C a p t i o n < / N a m e s C a p t i o n >   
-         < p i c > p i c < / p i c > +         < p i c   / >   
          < S e c t i o n _ A _ _ P e r s o n a l _ D e t a i l s C a p t i o n > S e c t i o n _ A _ _ P e r s o n a l _ D e t a i l s C a p t i o n < / S e c t i o n _ A _ _ P e r s o n a l _ D e t a i l s C a p t i o n >   

</xml_diff>